<commit_message>
Update Netherite Mod documentary.docx
</commit_message>
<xml_diff>
--- a/Netherite Mod documentary.docx
+++ b/Netherite Mod documentary.docx
@@ -59,7 +59,47 @@
         <w:rPr>
           <w:lang w:val="en-US"/>
         </w:rPr>
-        <w:t xml:space="preserve"> and concept by </w:t>
+        <w:t xml:space="preserve"> and</w:t>
+      </w:r>
+      <w:r>
+        <w:rPr>
+          <w:lang w:val="en-US"/>
+        </w:rPr>
+        <w:t xml:space="preserve">, </w:t>
+      </w:r>
+      <w:proofErr w:type="spellStart"/>
+      <w:r>
+        <w:rPr>
+          <w:lang w:val="en-US"/>
+        </w:rPr>
+        <w:t>spriting</w:t>
+      </w:r>
+      <w:proofErr w:type="spellEnd"/>
+      <w:r>
+        <w:rPr>
+          <w:lang w:val="en-US"/>
+        </w:rPr>
+        <w:t xml:space="preserve"> by </w:t>
+      </w:r>
+      <w:proofErr w:type="spellStart"/>
+      <w:r>
+        <w:rPr>
+          <w:lang w:val="en-US"/>
+        </w:rPr>
+        <w:t>biedak</w:t>
+      </w:r>
+      <w:proofErr w:type="spellEnd"/>
+      <w:r>
+        <w:rPr>
+          <w:lang w:val="en-US"/>
+        </w:rPr>
+        <w:t xml:space="preserve"> and</w:t>
+      </w:r>
+      <w:r>
+        <w:rPr>
+          <w:lang w:val="en-US"/>
+        </w:rPr>
+        <w:t xml:space="preserve"> concept by </w:t>
       </w:r>
       <w:proofErr w:type="spellStart"/>
       <w:r>
@@ -107,6 +147,8 @@
         </w:rPr>
         <w:t>Description</w:t>
       </w:r>
+      <w:bookmarkStart w:id="0" w:name="_GoBack"/>
+      <w:bookmarkEnd w:id="0"/>
     </w:p>
     <w:p>
       <w:pPr>
@@ -1304,8 +1346,6 @@
         </w:rPr>
         <w:t xml:space="preserve"> than vanilla</w:t>
       </w:r>
-      <w:bookmarkStart w:id="0" w:name="_GoBack"/>
-      <w:bookmarkEnd w:id="0"/>
     </w:p>
     <w:p>
       <w:pPr>

</xml_diff>